<commit_message>
Update HW1 for next time
</commit_message>
<xml_diff>
--- a/Week copy 1/HW1_vectorfield_sketch_withaxes.docx
+++ b/Week copy 1/HW1_vectorfield_sketch_withaxes.docx
@@ -1,6 +1,6 @@
 
 <file path=word/document.xml><?xml version="1.0" encoding="utf-8"?>
-<w:document xmlns:wpc="http://schemas.microsoft.com/office/word/2010/wordprocessingCanvas" xmlns:cx="http://schemas.microsoft.com/office/drawing/2014/chartex" xmlns:cx1="http://schemas.microsoft.com/office/drawing/2015/9/8/chartex" xmlns:cx2="http://schemas.microsoft.com/office/drawing/2015/10/21/chartex" xmlns:cx3="http://schemas.microsoft.com/office/drawing/2016/5/9/chartex" xmlns:cx4="http://schemas.microsoft.com/office/drawing/2016/5/10/chartex" xmlns:cx5="http://schemas.microsoft.com/office/drawing/2016/5/11/chartex" xmlns:cx6="http://schemas.microsoft.com/office/drawing/2016/5/12/chartex" xmlns:cx7="http://schemas.microsoft.com/office/drawing/2016/5/13/chartex" xmlns:cx8="http://schemas.microsoft.com/office/drawing/2016/5/14/chartex" xmlns:mc="http://schemas.openxmlformats.org/markup-compatibility/2006" xmlns:aink="http://schemas.microsoft.com/office/drawing/2016/ink" xmlns:am3d="http://schemas.microsoft.com/office/drawing/2017/model3d" xmlns:o="urn:schemas-microsoft-com:office:office" xmlns:r="http://schemas.openxmlformats.org/officeDocument/2006/relationships" xmlns:m="http://schemas.openxmlformats.org/officeDocument/2006/math" xmlns:v="urn:schemas-microsoft-com:vml" xmlns:wp14="http://schemas.microsoft.com/office/word/2010/wordprocessingDrawing" xmlns:wp="http://schemas.openxmlformats.org/drawingml/2006/wordprocessingDrawing" xmlns:w10="urn:schemas-microsoft-com:office:word" xmlns:w="http://schemas.openxmlformats.org/wordprocessingml/2006/main" xmlns:w14="http://schemas.microsoft.com/office/word/2010/wordml" xmlns:w15="http://schemas.microsoft.com/office/word/2012/wordml" xmlns:w16cex="http://schemas.microsoft.com/office/word/2018/wordml/cex" xmlns:w16cid="http://schemas.microsoft.com/office/word/2016/wordml/cid" xmlns:w16="http://schemas.microsoft.com/office/word/2018/wordml" xmlns:w16sdtdh="http://schemas.microsoft.com/office/word/2020/wordml/sdtdatahash" xmlns:w16se="http://schemas.microsoft.com/office/word/2015/wordml/symex" xmlns:wpg="http://schemas.microsoft.com/office/word/2010/wordprocessingGroup" xmlns:wpi="http://schemas.microsoft.com/office/word/2010/wordprocessingInk" xmlns:wne="http://schemas.microsoft.com/office/word/2006/wordml" xmlns:wps="http://schemas.microsoft.com/office/word/2010/wordprocessingShape" mc:Ignorable="w14 w15 w16se w16cid w16 w16cex w16sdtdh wp14">
+<w:document xmlns:wpc="http://schemas.microsoft.com/office/word/2010/wordprocessingCanvas" xmlns:cx="http://schemas.microsoft.com/office/drawing/2014/chartex" xmlns:cx1="http://schemas.microsoft.com/office/drawing/2015/9/8/chartex" xmlns:cx2="http://schemas.microsoft.com/office/drawing/2015/10/21/chartex" xmlns:cx3="http://schemas.microsoft.com/office/drawing/2016/5/9/chartex" xmlns:cx4="http://schemas.microsoft.com/office/drawing/2016/5/10/chartex" xmlns:cx5="http://schemas.microsoft.com/office/drawing/2016/5/11/chartex" xmlns:cx6="http://schemas.microsoft.com/office/drawing/2016/5/12/chartex" xmlns:cx7="http://schemas.microsoft.com/office/drawing/2016/5/13/chartex" xmlns:cx8="http://schemas.microsoft.com/office/drawing/2016/5/14/chartex" xmlns:mc="http://schemas.openxmlformats.org/markup-compatibility/2006" xmlns:aink="http://schemas.microsoft.com/office/drawing/2016/ink" xmlns:am3d="http://schemas.microsoft.com/office/drawing/2017/model3d" xmlns:o="urn:schemas-microsoft-com:office:office" xmlns:r="http://schemas.openxmlformats.org/officeDocument/2006/relationships" xmlns:m="http://schemas.openxmlformats.org/officeDocument/2006/math" xmlns:v="urn:schemas-microsoft-com:vml" xmlns:wp14="http://schemas.microsoft.com/office/word/2010/wordprocessingDrawing" xmlns:wp="http://schemas.openxmlformats.org/drawingml/2006/wordprocessingDrawing" xmlns:w10="urn:schemas-microsoft-com:office:word" xmlns:w="http://schemas.openxmlformats.org/wordprocessingml/2006/main" xmlns:w14="http://schemas.microsoft.com/office/word/2010/wordml" xmlns:w15="http://schemas.microsoft.com/office/word/2012/wordml" xmlns:w16cid="http://schemas.microsoft.com/office/word/2016/wordml/cid" xmlns:w16se="http://schemas.microsoft.com/office/word/2015/wordml/symex" xmlns:wpg="http://schemas.microsoft.com/office/word/2010/wordprocessingGroup" xmlns:wpi="http://schemas.microsoft.com/office/word/2010/wordprocessingInk" xmlns:wne="http://schemas.microsoft.com/office/word/2006/wordml" xmlns:wps="http://schemas.microsoft.com/office/word/2010/wordprocessingShape" mc:Ignorable="w14 w15 w16se w16cid wp14">
   <w:body>
     <w:p>
       <w:pPr>
@@ -16,7 +16,17 @@
           <w:bCs/>
           <w:u w:val="single"/>
         </w:rPr>
-        <w:t xml:space="preserve">Homework 1: Review of vector fields for meteorology. </w:t>
+        <w:t>Homework 1: Review of vector fields for meteorology</w:t>
+      </w:r>
+      <w:bookmarkStart w:id="0" w:name="_GoBack"/>
+      <w:bookmarkEnd w:id="0"/>
+      <w:r>
+        <w:rPr>
+          <w:b/>
+          <w:bCs/>
+          <w:u w:val="single"/>
+        </w:rPr>
+        <w:t xml:space="preserve"> </w:t>
       </w:r>
     </w:p>
     <w:p>
@@ -91,13 +101,8 @@
         <w:t>In meteorology, we often make use of Cartesian coordinates (</w:t>
       </w:r>
       <w:proofErr w:type="spellStart"/>
-      <w:proofErr w:type="gramStart"/>
-      <w:r>
-        <w:t>x,y</w:t>
-      </w:r>
-      <w:proofErr w:type="gramEnd"/>
-      <w:r>
-        <w:t>,z</w:t>
+      <w:r>
+        <w:t>x,y,z</w:t>
       </w:r>
       <w:proofErr w:type="spellEnd"/>
       <w:r>
@@ -114,12 +119,10 @@
         <w:t>assumption, and is good enough for all our purposes this semester. Here we use (</w:t>
       </w:r>
       <w:proofErr w:type="spellStart"/>
-      <w:proofErr w:type="gramStart"/>
       <w:r>
         <w:t>x,y</w:t>
       </w:r>
       <w:proofErr w:type="spellEnd"/>
-      <w:proofErr w:type="gramEnd"/>
       <w:r>
         <w:t>) as pseudo-Cartesian distance (</w:t>
       </w:r>
@@ -164,13 +167,8 @@
         <w:t>z as distance above mean sea level. Unit vectors along (</w:t>
       </w:r>
       <w:proofErr w:type="spellStart"/>
-      <w:proofErr w:type="gramStart"/>
-      <w:r>
-        <w:t>x,y</w:t>
-      </w:r>
-      <w:proofErr w:type="gramEnd"/>
-      <w:r>
-        <w:t>,z</w:t>
+      <w:r>
+        <w:t>x,y,z</w:t>
       </w:r>
       <w:proofErr w:type="spellEnd"/>
       <w:r>
@@ -629,13 +627,7 @@
             <w:rPr>
               <w:rFonts w:ascii="Cambria Math" w:hAnsi="Cambria Math"/>
             </w:rPr>
-            <m:t>=</m:t>
-          </m:r>
-          <m:r>
-            <w:rPr>
-              <w:rFonts w:ascii="Cambria Math" w:hAnsi="Cambria Math"/>
-            </w:rPr>
-            <m:t xml:space="preserve"> </m:t>
+            <m:t xml:space="preserve">= </m:t>
           </m:r>
           <m:acc>
             <m:accPr>
@@ -674,13 +666,7 @@
                 <w:rPr>
                   <w:rFonts w:ascii="Cambria Math" w:eastAsiaTheme="minorEastAsia" w:hAnsi="Cambria Math"/>
                 </w:rPr>
-                <m:t>-</m:t>
-              </m:r>
-              <m:r>
-                <w:rPr>
-                  <w:rFonts w:ascii="Cambria Math" w:eastAsiaTheme="minorEastAsia" w:hAnsi="Cambria Math"/>
-                </w:rPr>
-                <m:t>Ay</m:t>
+                <m:t>-Ay</m:t>
               </m:r>
               <m:r>
                 <m:rPr>
@@ -965,25 +951,13 @@
           <w:rPr>
             <w:rFonts w:ascii="Cambria Math" w:hAnsi="Cambria Math"/>
           </w:rPr>
-          <m:t>,</m:t>
-        </m:r>
-        <m:r>
-          <w:rPr>
-            <w:rFonts w:ascii="Cambria Math" w:hAnsi="Cambria Math"/>
-          </w:rPr>
-          <m:t xml:space="preserve"> (</m:t>
+          <m:t>, (</m:t>
         </m:r>
         <m:r>
           <w:rPr>
             <w:rFonts w:ascii="Cambria Math" w:eastAsiaTheme="minorEastAsia" w:hAnsi="Cambria Math"/>
           </w:rPr>
-          <m:t>A</m:t>
-        </m:r>
-        <m:r>
-          <w:rPr>
-            <w:rFonts w:ascii="Cambria Math" w:eastAsiaTheme="minorEastAsia" w:hAnsi="Cambria Math"/>
-          </w:rPr>
-          <m:t>x⋅</m:t>
+          <m:t>Ax⋅</m:t>
         </m:r>
         <m:sSup>
           <m:sSupPr>
@@ -1382,13 +1356,7 @@
                 <w:rPr>
                   <w:rFonts w:ascii="Cambria Math" w:eastAsiaTheme="minorEastAsia" w:hAnsi="Cambria Math"/>
                 </w:rPr>
-                <m:t>A</m:t>
-              </m:r>
-              <m:r>
-                <w:rPr>
-                  <w:rFonts w:ascii="Cambria Math" w:eastAsiaTheme="minorEastAsia" w:hAnsi="Cambria Math"/>
-                </w:rPr>
-                <m:t>x</m:t>
+                <m:t>Ax</m:t>
               </m:r>
             </m:e>
           </m:d>
@@ -1490,13 +1458,7 @@
                 <w:rPr>
                   <w:rFonts w:ascii="Cambria Math" w:eastAsiaTheme="minorEastAsia" w:hAnsi="Cambria Math"/>
                 </w:rPr>
-                <m:t>-</m:t>
-              </m:r>
-              <m:r>
-                <w:rPr>
-                  <w:rFonts w:ascii="Cambria Math" w:eastAsiaTheme="minorEastAsia" w:hAnsi="Cambria Math"/>
-                </w:rPr>
-                <m:t>Ay</m:t>
+                <m:t>-Ay</m:t>
               </m:r>
             </m:e>
           </m:d>
@@ -1707,19 +1669,7 @@
             <w:rPr>
               <w:rFonts w:ascii="Cambria Math" w:hAnsi="Cambria Math"/>
             </w:rPr>
-            <m:t>Sz</m:t>
-          </m:r>
-          <m:r>
-            <w:rPr>
-              <w:rFonts w:ascii="Cambria Math" w:hAnsi="Cambria Math"/>
-            </w:rPr>
-            <m:t xml:space="preserve">, </m:t>
-          </m:r>
-          <m:r>
-            <w:rPr>
-              <w:rFonts w:ascii="Cambria Math" w:hAnsi="Cambria Math"/>
-            </w:rPr>
-            <m:t>0</m:t>
+            <m:t>Sz, 0</m:t>
           </m:r>
           <m:r>
             <w:rPr>
@@ -2080,6 +2030,14 @@
                 <w:sz w:val="36"/>
                 <w:szCs w:val="36"/>
               </w:rPr>
+              <m:t>-</m:t>
+            </m:r>
+            <m:r>
+              <w:rPr>
+                <w:rFonts w:ascii="Cambria Math" w:eastAsiaTheme="minorEastAsia" w:hAnsi="Cambria Math"/>
+                <w:sz w:val="36"/>
+                <w:szCs w:val="36"/>
+              </w:rPr>
               <m:t>Ay</m:t>
             </m:r>
             <m:r>
@@ -2209,14 +2167,27 @@
     <w:p>
       <w:pPr>
         <w:ind w:firstLine="720"/>
-      </w:pPr>
-      <w:r>
         <w:rPr>
           <w:rFonts w:ascii="Cambria Math" w:eastAsiaTheme="minorEastAsia" w:hAnsi="Cambria Math"/>
           <w:sz w:val="36"/>
           <w:szCs w:val="36"/>
         </w:rPr>
+      </w:pPr>
+      <w:r>
+        <w:rPr>
+          <w:rFonts w:ascii="Cambria Math" w:eastAsiaTheme="minorEastAsia" w:hAnsi="Cambria Math"/>
+          <w:sz w:val="36"/>
+          <w:szCs w:val="36"/>
+        </w:rPr>
         <w:t xml:space="preserve">                            </w:t>
+      </w:r>
+      <w:r>
+        <w:rPr>
+          <w:rFonts w:ascii="Cambria Math" w:eastAsiaTheme="minorEastAsia" w:hAnsi="Cambria Math"/>
+          <w:sz w:val="36"/>
+          <w:szCs w:val="36"/>
+        </w:rPr>
+        <w:t xml:space="preserve">    </w:t>
       </w:r>
       <m:oMath>
         <m:r>
@@ -2225,15 +2196,7 @@
             <w:sz w:val="36"/>
             <w:szCs w:val="36"/>
           </w:rPr>
-          <m:t>=</m:t>
-        </m:r>
-        <m:r>
-          <w:rPr>
-            <w:rFonts w:ascii="Cambria Math" w:hAnsi="Cambria Math"/>
-            <w:sz w:val="36"/>
-            <w:szCs w:val="36"/>
-          </w:rPr>
-          <m:t xml:space="preserve"> </m:t>
+          <m:t xml:space="preserve">= </m:t>
         </m:r>
         <m:acc>
           <m:accPr>
@@ -2461,6 +2424,44 @@
         </m:r>
       </m:oMath>
     </w:p>
+    <w:p>
+      <w:pPr>
+        <w:ind w:firstLine="720"/>
+      </w:pPr>
+      <w:r>
+        <w:t>A = 1 m/s (100 km)</w:t>
+      </w:r>
+      <w:r>
+        <w:rPr>
+          <w:vertAlign w:val="superscript"/>
+        </w:rPr>
+        <w:t>-1</w:t>
+      </w:r>
+      <w:r>
+        <w:t>, S = 1m/s km</w:t>
+      </w:r>
+      <w:r>
+        <w:rPr>
+          <w:vertAlign w:val="superscript"/>
+        </w:rPr>
+        <w:t>-1</w:t>
+      </w:r>
+      <w:r>
+        <w:t xml:space="preserve">, </w:t>
+      </w:r>
+      <w:r>
+        <w:t>c</w:t>
+      </w:r>
+      <w:r>
+        <w:t xml:space="preserve"> = 1 day</w:t>
+      </w:r>
+      <w:r>
+        <w:rPr>
+          <w:vertAlign w:val="superscript"/>
+        </w:rPr>
+        <w:t>-1</w:t>
+      </w:r>
+    </w:p>
     <w:p/>
     <w:p>
       <w:pPr>
@@ -2793,6 +2794,9 @@
     <w:p/>
     <w:p>
       <w:r>
+        <w:rPr>
+          <w:noProof/>
+        </w:rPr>
         <w:drawing>
           <wp:inline distT="0" distB="0" distL="0" distR="0" wp14:anchorId="71A34D5D" wp14:editId="209FA04E">
             <wp:extent cx="5943600" cy="5156200"/>
@@ -2950,7 +2954,7 @@
                 <w:sz w:val="36"/>
                 <w:szCs w:val="36"/>
               </w:rPr>
-              <m:t>Ay</m:t>
+              <m:t>-Ay</m:t>
             </m:r>
             <m:r>
               <m:rPr>
@@ -3079,14 +3083,19 @@
     <w:p>
       <w:pPr>
         <w:ind w:firstLine="720"/>
-      </w:pPr>
-      <w:r>
         <w:rPr>
           <w:rFonts w:ascii="Cambria Math" w:eastAsiaTheme="minorEastAsia" w:hAnsi="Cambria Math"/>
           <w:sz w:val="36"/>
           <w:szCs w:val="36"/>
         </w:rPr>
-        <w:t xml:space="preserve">                            </w:t>
+      </w:pPr>
+      <w:r>
+        <w:rPr>
+          <w:rFonts w:ascii="Cambria Math" w:eastAsiaTheme="minorEastAsia" w:hAnsi="Cambria Math"/>
+          <w:sz w:val="36"/>
+          <w:szCs w:val="36"/>
+        </w:rPr>
+        <w:t xml:space="preserve">                                </w:t>
       </w:r>
       <m:oMath>
         <m:r>
@@ -3323,6 +3332,38 @@
         </m:r>
       </m:oMath>
     </w:p>
+    <w:p>
+      <w:pPr>
+        <w:ind w:firstLine="720"/>
+      </w:pPr>
+      <w:r>
+        <w:t>A = 1 m/s (100 km)</w:t>
+      </w:r>
+      <w:r>
+        <w:rPr>
+          <w:vertAlign w:val="superscript"/>
+        </w:rPr>
+        <w:t>-1</w:t>
+      </w:r>
+      <w:r>
+        <w:t>, S = 1m/s km</w:t>
+      </w:r>
+      <w:r>
+        <w:rPr>
+          <w:vertAlign w:val="superscript"/>
+        </w:rPr>
+        <w:t>-1</w:t>
+      </w:r>
+      <w:r>
+        <w:t>, c = 1 day</w:t>
+      </w:r>
+      <w:r>
+        <w:rPr>
+          <w:vertAlign w:val="superscript"/>
+        </w:rPr>
+        <w:t>-1</w:t>
+      </w:r>
+    </w:p>
     <w:p/>
     <w:p/>
     <w:p>
@@ -3334,52 +3375,27 @@
           <w:i/>
           <w:iCs/>
         </w:rPr>
-        <w:t>southwesterly? (</w:t>
-      </w:r>
-      <w:proofErr w:type="gramStart"/>
+        <w:t xml:space="preserve">southwesterly? (from </w:t>
+      </w:r>
+      <w:r>
+        <w:t xml:space="preserve">the southwest)? Where are they </w:t>
+      </w:r>
       <w:r>
         <w:rPr>
           <w:i/>
           <w:iCs/>
         </w:rPr>
-        <w:t>from</w:t>
-      </w:r>
-      <w:proofErr w:type="gramEnd"/>
+        <w:t xml:space="preserve">eastward? </w:t>
+      </w:r>
+      <w:r>
+        <w:t>(</w:t>
+      </w:r>
       <w:r>
         <w:rPr>
           <w:i/>
           <w:iCs/>
         </w:rPr>
-        <w:t xml:space="preserve"> </w:t>
-      </w:r>
-      <w:r>
-        <w:t xml:space="preserve">the southwest)? Where are they </w:t>
-      </w:r>
-      <w:r>
-        <w:rPr>
-          <w:i/>
-          <w:iCs/>
-        </w:rPr>
-        <w:t xml:space="preserve">eastward? </w:t>
-      </w:r>
-      <w:r>
-        <w:t>(</w:t>
-      </w:r>
-      <w:proofErr w:type="gramStart"/>
-      <w:r>
-        <w:rPr>
-          <w:i/>
-          <w:iCs/>
-        </w:rPr>
-        <w:t>toward</w:t>
-      </w:r>
-      <w:proofErr w:type="gramEnd"/>
-      <w:r>
-        <w:rPr>
-          <w:i/>
-          <w:iCs/>
-        </w:rPr>
-        <w:t xml:space="preserve"> </w:t>
+        <w:t xml:space="preserve">toward </w:t>
       </w:r>
       <w:r>
         <w:t>the east)</w:t>
@@ -3388,6 +3404,9 @@
     <w:p/>
     <w:p>
       <w:r>
+        <w:rPr>
+          <w:noProof/>
+        </w:rPr>
         <w:drawing>
           <wp:inline distT="0" distB="0" distL="0" distR="0" wp14:anchorId="68810AEC" wp14:editId="6B3F75A5">
             <wp:extent cx="5943600" cy="5156200"/>
@@ -3545,7 +3564,7 @@
                 <w:sz w:val="36"/>
                 <w:szCs w:val="36"/>
               </w:rPr>
-              <m:t>Ay</m:t>
+              <m:t>-Ay</m:t>
             </m:r>
             <m:r>
               <m:rPr>
@@ -3674,14 +3693,19 @@
     <w:p>
       <w:pPr>
         <w:ind w:firstLine="720"/>
-      </w:pPr>
-      <w:r>
         <w:rPr>
           <w:rFonts w:ascii="Cambria Math" w:eastAsiaTheme="minorEastAsia" w:hAnsi="Cambria Math"/>
           <w:sz w:val="36"/>
           <w:szCs w:val="36"/>
         </w:rPr>
-        <w:t xml:space="preserve">                            </w:t>
+      </w:pPr>
+      <w:r>
+        <w:rPr>
+          <w:rFonts w:ascii="Cambria Math" w:eastAsiaTheme="minorEastAsia" w:hAnsi="Cambria Math"/>
+          <w:sz w:val="36"/>
+          <w:szCs w:val="36"/>
+        </w:rPr>
+        <w:t xml:space="preserve">                                </w:t>
       </w:r>
       <m:oMath>
         <m:r>
@@ -3918,6 +3942,43 @@
         </m:r>
       </m:oMath>
     </w:p>
+    <w:p>
+      <w:pPr>
+        <w:ind w:firstLine="720"/>
+      </w:pPr>
+      <w:r>
+        <w:t>A = 1 m/s (100 km)</w:t>
+      </w:r>
+      <w:r>
+        <w:rPr>
+          <w:vertAlign w:val="superscript"/>
+        </w:rPr>
+        <w:t>-1</w:t>
+      </w:r>
+      <w:r>
+        <w:t>, S = 1m/s km</w:t>
+      </w:r>
+      <w:r>
+        <w:rPr>
+          <w:vertAlign w:val="superscript"/>
+        </w:rPr>
+        <w:t>-1</w:t>
+      </w:r>
+      <w:r>
+        <w:t>, c = 1 day</w:t>
+      </w:r>
+      <w:r>
+        <w:rPr>
+          <w:vertAlign w:val="superscript"/>
+        </w:rPr>
+        <w:t>-1</w:t>
+      </w:r>
+    </w:p>
+    <w:p>
+      <w:pPr>
+        <w:ind w:firstLine="720"/>
+      </w:pPr>
+    </w:p>
     <w:p/>
     <w:p>
       <w:r>
@@ -3967,6 +4028,9 @@
     </w:p>
     <w:p>
       <w:r>
+        <w:rPr>
+          <w:noProof/>
+        </w:rPr>
         <w:drawing>
           <wp:inline distT="0" distB="0" distL="0" distR="0" wp14:anchorId="677E6458" wp14:editId="76CBC945">
             <wp:extent cx="5943600" cy="5156200"/>
@@ -4116,7 +4180,7 @@
                 <w:sz w:val="36"/>
                 <w:szCs w:val="36"/>
               </w:rPr>
-              <m:t>Ay</m:t>
+              <m:t>-Ay</m:t>
             </m:r>
             <m:r>
               <m:rPr>
@@ -4245,14 +4309,19 @@
     <w:p>
       <w:pPr>
         <w:ind w:firstLine="720"/>
-      </w:pPr>
-      <w:r>
         <w:rPr>
           <w:rFonts w:ascii="Cambria Math" w:eastAsiaTheme="minorEastAsia" w:hAnsi="Cambria Math"/>
           <w:sz w:val="36"/>
           <w:szCs w:val="36"/>
         </w:rPr>
-        <w:t xml:space="preserve">                            </w:t>
+      </w:pPr>
+      <w:r>
+        <w:rPr>
+          <w:rFonts w:ascii="Cambria Math" w:eastAsiaTheme="minorEastAsia" w:hAnsi="Cambria Math"/>
+          <w:sz w:val="36"/>
+          <w:szCs w:val="36"/>
+        </w:rPr>
+        <w:t xml:space="preserve">                                </w:t>
       </w:r>
       <m:oMath>
         <m:r>
@@ -4488,6 +4557,38 @@
           <m:t>)</m:t>
         </m:r>
       </m:oMath>
+    </w:p>
+    <w:p>
+      <w:pPr>
+        <w:ind w:firstLine="720"/>
+      </w:pPr>
+      <w:r>
+        <w:t>A = 1 m/s (100 km)</w:t>
+      </w:r>
+      <w:r>
+        <w:rPr>
+          <w:vertAlign w:val="superscript"/>
+        </w:rPr>
+        <w:t>-1</w:t>
+      </w:r>
+      <w:r>
+        <w:t>, S = 1m/s km</w:t>
+      </w:r>
+      <w:r>
+        <w:rPr>
+          <w:vertAlign w:val="superscript"/>
+        </w:rPr>
+        <w:t>-1</w:t>
+      </w:r>
+      <w:r>
+        <w:t>, c = 1 day</w:t>
+      </w:r>
+      <w:r>
+        <w:rPr>
+          <w:vertAlign w:val="superscript"/>
+        </w:rPr>
+        <w:t>-1</w:t>
+      </w:r>
     </w:p>
     <w:p/>
     <w:p/>
@@ -4813,30 +4914,14 @@
           <w:i/>
           <w:iCs/>
         </w:rPr>
-        <w:t xml:space="preserve">They have magnitude and direction but not </w:t>
-      </w:r>
-      <w:proofErr w:type="gramStart"/>
+        <w:t>They have magnitude and direction but not position</w:t>
+      </w:r>
       <w:r>
         <w:rPr>
           <w:i/>
           <w:iCs/>
         </w:rPr>
-        <w:t>position</w:t>
-      </w:r>
-      <w:r>
-        <w:rPr>
-          <w:i/>
-          <w:iCs/>
-        </w:rPr>
-        <w:t>:</w:t>
-      </w:r>
-      <w:proofErr w:type="gramEnd"/>
-      <w:r>
-        <w:rPr>
-          <w:i/>
-          <w:iCs/>
-        </w:rPr>
-        <w:t xml:space="preserve"> you can move them around in order to add and subtract them</w:t>
+        <w:t>: you can move them around in order to add and subtract them</w:t>
       </w:r>
       <w:r>
         <w:rPr>
@@ -4968,16 +5053,10 @@
           <w:rFonts w:eastAsiaTheme="minorEastAsia"/>
         </w:rPr>
       </w:pPr>
-    </w:p>
-    <w:p>
-      <w:pPr>
-        <w:rPr>
-          <w:rFonts w:eastAsiaTheme="minorEastAsia"/>
-        </w:rPr>
-      </w:pPr>
-      <w:r>
-        <w:rPr>
-          <w:rFonts w:eastAsiaTheme="minorEastAsia"/>
+      <w:r>
+        <w:rPr>
+          <w:rFonts w:eastAsiaTheme="minorEastAsia"/>
+          <w:noProof/>
         </w:rPr>
         <w:drawing>
           <wp:inline distT="0" distB="0" distL="0" distR="0" wp14:anchorId="31234570" wp14:editId="7C0399BB">
@@ -5038,6 +5117,12 @@
       </w:pPr>
     </w:p>
     <w:p>
+      <w:pPr>
+        <w:rPr>
+          <w:rFonts w:ascii="Cambria Math" w:eastAsiaTheme="minorEastAsia" w:hAnsi="Cambria Math"/>
+          <w:color w:val="0070C0"/>
+        </w:rPr>
+      </w:pPr>
       <w:r>
         <w:rPr>
           <w:rFonts w:eastAsiaTheme="minorEastAsia"/>
@@ -5136,7 +5221,7 @@
                 <w:sz w:val="36"/>
                 <w:szCs w:val="36"/>
               </w:rPr>
-              <m:t>Ay</m:t>
+              <m:t>-Ay</m:t>
             </m:r>
             <m:r>
               <m:rPr>
@@ -5265,14 +5350,19 @@
     <w:p>
       <w:pPr>
         <w:ind w:firstLine="720"/>
-      </w:pPr>
-      <w:r>
         <w:rPr>
           <w:rFonts w:ascii="Cambria Math" w:eastAsiaTheme="minorEastAsia" w:hAnsi="Cambria Math"/>
           <w:sz w:val="36"/>
           <w:szCs w:val="36"/>
         </w:rPr>
-        <w:t xml:space="preserve">                            </w:t>
+      </w:pPr>
+      <w:r>
+        <w:rPr>
+          <w:rFonts w:ascii="Cambria Math" w:eastAsiaTheme="minorEastAsia" w:hAnsi="Cambria Math"/>
+          <w:sz w:val="36"/>
+          <w:szCs w:val="36"/>
+        </w:rPr>
+        <w:t xml:space="preserve">                                </w:t>
       </w:r>
       <m:oMath>
         <m:r>
@@ -5511,6 +5601,38 @@
     </w:p>
     <w:p>
       <w:pPr>
+        <w:ind w:firstLine="720"/>
+      </w:pPr>
+      <w:r>
+        <w:t>A = 1 m/s (100 km)</w:t>
+      </w:r>
+      <w:r>
+        <w:rPr>
+          <w:vertAlign w:val="superscript"/>
+        </w:rPr>
+        <w:t>-1</w:t>
+      </w:r>
+      <w:r>
+        <w:t>, S = 1m/s km</w:t>
+      </w:r>
+      <w:r>
+        <w:rPr>
+          <w:vertAlign w:val="superscript"/>
+        </w:rPr>
+        <w:t>-1</w:t>
+      </w:r>
+      <w:r>
+        <w:t>, c = 1 day</w:t>
+      </w:r>
+      <w:r>
+        <w:rPr>
+          <w:vertAlign w:val="superscript"/>
+        </w:rPr>
+        <w:t>-1</w:t>
+      </w:r>
+    </w:p>
+    <w:p>
+      <w:pPr>
         <w:rPr>
           <w:rFonts w:eastAsiaTheme="minorEastAsia"/>
         </w:rPr>
@@ -6156,7 +6278,7 @@
                 <w:sz w:val="36"/>
                 <w:szCs w:val="36"/>
               </w:rPr>
-              <m:t>Ay</m:t>
+              <m:t>-Ay</m:t>
             </m:r>
             <m:r>
               <m:rPr>
@@ -6285,14 +6407,19 @@
     <w:p>
       <w:pPr>
         <w:ind w:firstLine="720"/>
-      </w:pPr>
-      <w:r>
         <w:rPr>
           <w:rFonts w:ascii="Cambria Math" w:eastAsiaTheme="minorEastAsia" w:hAnsi="Cambria Math"/>
           <w:sz w:val="36"/>
           <w:szCs w:val="36"/>
         </w:rPr>
-        <w:t xml:space="preserve">                            </w:t>
+      </w:pPr>
+      <w:r>
+        <w:rPr>
+          <w:rFonts w:ascii="Cambria Math" w:eastAsiaTheme="minorEastAsia" w:hAnsi="Cambria Math"/>
+          <w:sz w:val="36"/>
+          <w:szCs w:val="36"/>
+        </w:rPr>
+        <w:t xml:space="preserve">                                </w:t>
       </w:r>
       <m:oMath>
         <m:r>
@@ -6531,6 +6658,38 @@
     </w:p>
     <w:p>
       <w:pPr>
+        <w:ind w:firstLine="720"/>
+      </w:pPr>
+      <w:r>
+        <w:t>A = 1 m/s (100 km)</w:t>
+      </w:r>
+      <w:r>
+        <w:rPr>
+          <w:vertAlign w:val="superscript"/>
+        </w:rPr>
+        <w:t>-1</w:t>
+      </w:r>
+      <w:r>
+        <w:t>, S = 1m/s km</w:t>
+      </w:r>
+      <w:r>
+        <w:rPr>
+          <w:vertAlign w:val="superscript"/>
+        </w:rPr>
+        <w:t>-1</w:t>
+      </w:r>
+      <w:r>
+        <w:t>, c = 1 day</w:t>
+      </w:r>
+      <w:r>
+        <w:rPr>
+          <w:vertAlign w:val="superscript"/>
+        </w:rPr>
+        <w:t>-1</w:t>
+      </w:r>
+    </w:p>
+    <w:p>
+      <w:pPr>
         <w:rPr>
           <w:rFonts w:eastAsiaTheme="minorEastAsia"/>
         </w:rPr>
@@ -6703,21 +6862,7 @@
         <w:rPr>
           <w:rFonts w:eastAsiaTheme="minorEastAsia"/>
         </w:rPr>
-        <w:t>, then just consider d/dt or d/</w:t>
-      </w:r>
-      <w:proofErr w:type="gramStart"/>
-      <w:r>
-        <w:rPr>
-          <w:rFonts w:eastAsiaTheme="minorEastAsia"/>
-        </w:rPr>
-        <w:t>dt(</w:t>
-      </w:r>
-      <w:proofErr w:type="gramEnd"/>
-      <w:r>
-        <w:rPr>
-          <w:rFonts w:eastAsiaTheme="minorEastAsia"/>
-        </w:rPr>
-        <w:t xml:space="preserve">) as the </w:t>
+        <w:t xml:space="preserve">, then just consider d/dt or d/dt() as the </w:t>
       </w:r>
       <w:r>
         <w:rPr>
@@ -6791,21 +6936,7 @@
         <w:rPr>
           <w:rFonts w:eastAsiaTheme="minorEastAsia"/>
         </w:rPr>
-        <w:t>d/</w:t>
-      </w:r>
-      <w:proofErr w:type="gramStart"/>
-      <w:r>
-        <w:rPr>
-          <w:rFonts w:eastAsiaTheme="minorEastAsia"/>
-        </w:rPr>
-        <w:t>dt(</w:t>
-      </w:r>
-      <w:proofErr w:type="gramEnd"/>
-      <w:r>
-        <w:rPr>
-          <w:rFonts w:eastAsiaTheme="minorEastAsia"/>
-        </w:rPr>
-        <w:t xml:space="preserve">5) = 0, but </w:t>
+        <w:t xml:space="preserve">d/dt(5) = 0, but </w:t>
       </w:r>
       <w:r>
         <w:rPr>
@@ -7166,19 +7297,11 @@
         </w:rPr>
         <w:t xml:space="preserve"> (</w:t>
       </w:r>
-      <w:proofErr w:type="gramStart"/>
-      <w:r>
-        <w:rPr>
-          <w:rFonts w:eastAsiaTheme="minorEastAsia"/>
-        </w:rPr>
-        <w:t>arrows</w:t>
-      </w:r>
-      <w:proofErr w:type="gramEnd"/>
-      <w:r>
-        <w:rPr>
-          <w:rFonts w:eastAsiaTheme="minorEastAsia"/>
-        </w:rPr>
-        <w:t>-pointing</w:t>
+      <w:r>
+        <w:rPr>
+          <w:rFonts w:eastAsiaTheme="minorEastAsia"/>
+        </w:rPr>
+        <w:t>arrows-pointing</w:t>
       </w:r>
       <w:r>
         <w:rPr>
@@ -7562,43 +7685,11 @@
           <w:rFonts w:eastAsiaTheme="minorEastAsia"/>
         </w:rPr>
       </w:pPr>
-    </w:p>
-    <w:p>
-      <w:pPr>
-        <w:rPr>
-          <w:rFonts w:eastAsiaTheme="minorEastAsia"/>
-        </w:rPr>
-      </w:pPr>
-    </w:p>
-    <w:p>
-      <w:pPr>
-        <w:rPr>
-          <w:rFonts w:eastAsiaTheme="minorEastAsia"/>
-        </w:rPr>
-      </w:pPr>
-      <w:r>
-        <w:rPr>
-          <w:rFonts w:eastAsiaTheme="minorEastAsia"/>
-        </w:rPr>
-        <w:t>b. Does the result make sense, in terms of the</w:t>
-      </w:r>
-      <w:r>
-        <w:rPr>
-          <w:rFonts w:eastAsiaTheme="minorEastAsia"/>
-        </w:rPr>
-        <w:t xml:space="preserve"> image of arrows </w:t>
-      </w:r>
-      <w:r>
-        <w:rPr>
-          <w:rFonts w:eastAsiaTheme="minorEastAsia"/>
-        </w:rPr>
-        <w:t>"</w:t>
-      </w:r>
-      <w:r>
-        <w:rPr>
-          <w:rFonts w:eastAsiaTheme="minorEastAsia"/>
-        </w:rPr>
-        <w:t>verging</w:t>
+      <w:r>
+        <w:rPr>
+          <w:rFonts w:eastAsiaTheme="minorEastAsia"/>
+        </w:rPr>
+        <w:t>b. Does the result make sense, in terms of the image of arrows "verging</w:t>
       </w:r>
       <w:r>
         <w:rPr>
@@ -7610,37 +7701,7 @@
         <w:rPr>
           <w:rFonts w:eastAsiaTheme="minorEastAsia"/>
         </w:rPr>
-        <w:t xml:space="preserve"> together</w:t>
-      </w:r>
-      <w:r>
-        <w:rPr>
-          <w:rFonts w:eastAsiaTheme="minorEastAsia"/>
-        </w:rPr>
-        <w:t xml:space="preserve"> (con-) </w:t>
-      </w:r>
-      <w:r>
-        <w:rPr>
-          <w:rFonts w:eastAsiaTheme="minorEastAsia"/>
-        </w:rPr>
-        <w:t>or apart</w:t>
-      </w:r>
-      <w:r>
-        <w:rPr>
-          <w:rFonts w:eastAsiaTheme="minorEastAsia"/>
-        </w:rPr>
-        <w:t xml:space="preserve"> (di-)</w:t>
-      </w:r>
-      <w:r>
-        <w:rPr>
-          <w:rFonts w:eastAsiaTheme="minorEastAsia"/>
-        </w:rPr>
-        <w:t xml:space="preserve"> in the sketches? </w:t>
-      </w:r>
-      <w:r>
-        <w:rPr>
-          <w:rFonts w:eastAsiaTheme="minorEastAsia"/>
-        </w:rPr>
-        <w:t xml:space="preserve">Put it in your own words. </w:t>
+        <w:t xml:space="preserve"> together (con-) or apart (di-) in the sketches? Put it in your own words. </w:t>
       </w:r>
     </w:p>
     <w:p>
@@ -7749,7 +7810,7 @@
                 <w:sz w:val="36"/>
                 <w:szCs w:val="36"/>
               </w:rPr>
-              <m:t>Ay</m:t>
+              <m:t>-Ay</m:t>
             </m:r>
             <m:r>
               <m:rPr>
@@ -7878,14 +7939,19 @@
     <w:p>
       <w:pPr>
         <w:ind w:firstLine="720"/>
-      </w:pPr>
-      <w:r>
         <w:rPr>
           <w:rFonts w:ascii="Cambria Math" w:eastAsiaTheme="minorEastAsia" w:hAnsi="Cambria Math"/>
           <w:sz w:val="36"/>
           <w:szCs w:val="36"/>
         </w:rPr>
-        <w:t xml:space="preserve">                            </w:t>
+      </w:pPr>
+      <w:r>
+        <w:rPr>
+          <w:rFonts w:ascii="Cambria Math" w:eastAsiaTheme="minorEastAsia" w:hAnsi="Cambria Math"/>
+          <w:sz w:val="36"/>
+          <w:szCs w:val="36"/>
+        </w:rPr>
+        <w:t xml:space="preserve">                                </w:t>
       </w:r>
       <m:oMath>
         <m:r>
@@ -8122,6 +8188,38 @@
         </m:r>
       </m:oMath>
     </w:p>
+    <w:p>
+      <w:pPr>
+        <w:ind w:firstLine="720"/>
+      </w:pPr>
+      <w:r>
+        <w:t>A = 1 m/s (100 km)</w:t>
+      </w:r>
+      <w:r>
+        <w:rPr>
+          <w:vertAlign w:val="superscript"/>
+        </w:rPr>
+        <w:t>-1</w:t>
+      </w:r>
+      <w:r>
+        <w:t>, S = 1m/s km</w:t>
+      </w:r>
+      <w:r>
+        <w:rPr>
+          <w:vertAlign w:val="superscript"/>
+        </w:rPr>
+        <w:t>-1</w:t>
+      </w:r>
+      <w:r>
+        <w:t>, c = 1 day</w:t>
+      </w:r>
+      <w:r>
+        <w:rPr>
+          <w:vertAlign w:val="superscript"/>
+        </w:rPr>
+        <w:t>-1</w:t>
+      </w:r>
+    </w:p>
     <w:p/>
     <w:p>
       <w:pPr>
@@ -8249,13 +8347,7 @@
         <w:rPr>
           <w:rFonts w:eastAsiaTheme="minorEastAsia"/>
         </w:rPr>
-        <w:t xml:space="preserve"> </w:t>
-      </w:r>
-      <w:r>
-        <w:rPr>
-          <w:rFonts w:eastAsiaTheme="minorEastAsia"/>
-        </w:rPr>
-        <w:t xml:space="preserve">Finally, in a separate step, apply the partial derivative operations in that formula, to evaluate the result. </w:t>
+        <w:t xml:space="preserve"> Finally, in a separate step, apply the partial derivative operations in that formula, to evaluate the result. </w:t>
       </w:r>
     </w:p>
     <w:p>
@@ -8384,7 +8476,7 @@
                 <w:sz w:val="36"/>
                 <w:szCs w:val="36"/>
               </w:rPr>
-              <m:t>Ay</m:t>
+              <m:t>-Ay</m:t>
             </m:r>
             <m:r>
               <m:rPr>
@@ -8513,14 +8605,19 @@
     <w:p>
       <w:pPr>
         <w:ind w:firstLine="720"/>
-      </w:pPr>
-      <w:r>
         <w:rPr>
           <w:rFonts w:ascii="Cambria Math" w:eastAsiaTheme="minorEastAsia" w:hAnsi="Cambria Math"/>
           <w:sz w:val="36"/>
           <w:szCs w:val="36"/>
         </w:rPr>
-        <w:t xml:space="preserve">                            </w:t>
+      </w:pPr>
+      <w:r>
+        <w:rPr>
+          <w:rFonts w:ascii="Cambria Math" w:eastAsiaTheme="minorEastAsia" w:hAnsi="Cambria Math"/>
+          <w:sz w:val="36"/>
+          <w:szCs w:val="36"/>
+        </w:rPr>
+        <w:t xml:space="preserve">                                </w:t>
       </w:r>
       <m:oMath>
         <m:r>
@@ -8756,6 +8853,38 @@
           <m:t>)</m:t>
         </m:r>
       </m:oMath>
+    </w:p>
+    <w:p>
+      <w:pPr>
+        <w:ind w:firstLine="720"/>
+      </w:pPr>
+      <w:r>
+        <w:t>A = 1 m/s (100 km)</w:t>
+      </w:r>
+      <w:r>
+        <w:rPr>
+          <w:vertAlign w:val="superscript"/>
+        </w:rPr>
+        <w:t>-1</w:t>
+      </w:r>
+      <w:r>
+        <w:t>, S = 1m/s km</w:t>
+      </w:r>
+      <w:r>
+        <w:rPr>
+          <w:vertAlign w:val="superscript"/>
+        </w:rPr>
+        <w:t>-1</w:t>
+      </w:r>
+      <w:r>
+        <w:t>, c = 1 day</w:t>
+      </w:r>
+      <w:r>
+        <w:rPr>
+          <w:vertAlign w:val="superscript"/>
+        </w:rPr>
+        <w:t>-1</w:t>
+      </w:r>
     </w:p>
     <w:p/>
     <w:p>
@@ -9183,21 +9312,7 @@
         <w:rPr>
           <w:rFonts w:eastAsiaTheme="minorEastAsia"/>
         </w:rPr>
-        <w:t xml:space="preserve"> the </w:t>
-      </w:r>
-      <w:proofErr w:type="gramStart"/>
-      <w:r>
-        <w:rPr>
-          <w:rFonts w:eastAsiaTheme="minorEastAsia"/>
-        </w:rPr>
-        <w:t>box.</w:t>
-      </w:r>
-      <w:proofErr w:type="gramEnd"/>
-      <w:r>
-        <w:rPr>
-          <w:rFonts w:eastAsiaTheme="minorEastAsia"/>
-        </w:rPr>
-        <w:t xml:space="preserve"> That is, on the east side </w:t>
+        <w:t xml:space="preserve"> the box. That is, on the east side </w:t>
       </w:r>
       <m:oMath>
         <m:acc>
@@ -9534,21 +9649,7 @@
         <w:rPr>
           <w:rFonts w:eastAsiaTheme="minorEastAsia"/>
         </w:rPr>
-        <w:t>. How does your integral relate to the result from part 5</w:t>
-      </w:r>
-      <w:proofErr w:type="gramStart"/>
-      <w:r>
-        <w:rPr>
-          <w:rFonts w:eastAsiaTheme="minorEastAsia"/>
-        </w:rPr>
-        <w:t>. ?</w:t>
-      </w:r>
-      <w:proofErr w:type="gramEnd"/>
-      <w:r>
-        <w:rPr>
-          <w:rFonts w:eastAsiaTheme="minorEastAsia"/>
-        </w:rPr>
-        <w:t xml:space="preserve"> Do the values agree and make sense? Explain. </w:t>
+        <w:t xml:space="preserve">. How does your integral relate to the result from part 5. ? Do the values agree and make sense? Explain. </w:t>
       </w:r>
     </w:p>
     <w:p>
@@ -9677,7 +9778,7 @@
                 <w:sz w:val="36"/>
                 <w:szCs w:val="36"/>
               </w:rPr>
-              <m:t>Ay</m:t>
+              <m:t>-Ay</m:t>
             </m:r>
             <m:r>
               <m:rPr>
@@ -9806,14 +9907,19 @@
     <w:p>
       <w:pPr>
         <w:ind w:firstLine="720"/>
-      </w:pPr>
-      <w:r>
         <w:rPr>
           <w:rFonts w:ascii="Cambria Math" w:eastAsiaTheme="minorEastAsia" w:hAnsi="Cambria Math"/>
           <w:sz w:val="36"/>
           <w:szCs w:val="36"/>
         </w:rPr>
-        <w:t xml:space="preserve">                            </w:t>
+      </w:pPr>
+      <w:r>
+        <w:rPr>
+          <w:rFonts w:ascii="Cambria Math" w:eastAsiaTheme="minorEastAsia" w:hAnsi="Cambria Math"/>
+          <w:sz w:val="36"/>
+          <w:szCs w:val="36"/>
+        </w:rPr>
+        <w:t xml:space="preserve">                                </w:t>
       </w:r>
       <m:oMath>
         <m:r>
@@ -10049,6 +10155,38 @@
           <m:t>)</m:t>
         </m:r>
       </m:oMath>
+    </w:p>
+    <w:p>
+      <w:pPr>
+        <w:ind w:firstLine="720"/>
+      </w:pPr>
+      <w:r>
+        <w:t>A = 1 m/s (100 km)</w:t>
+      </w:r>
+      <w:r>
+        <w:rPr>
+          <w:vertAlign w:val="superscript"/>
+        </w:rPr>
+        <w:t>-1</w:t>
+      </w:r>
+      <w:r>
+        <w:t>, S = 1m/s km</w:t>
+      </w:r>
+      <w:r>
+        <w:rPr>
+          <w:vertAlign w:val="superscript"/>
+        </w:rPr>
+        <w:t>-1</w:t>
+      </w:r>
+      <w:r>
+        <w:t>, c = 1 day</w:t>
+      </w:r>
+      <w:r>
+        <w:rPr>
+          <w:vertAlign w:val="superscript"/>
+        </w:rPr>
+        <w:t>-1</w:t>
+      </w:r>
     </w:p>
     <w:p/>
     <w:p>
@@ -10283,21 +10421,7 @@
         <w:rPr>
           <w:rFonts w:eastAsiaTheme="minorEastAsia"/>
         </w:rPr>
-        <w:t xml:space="preserve">, for a square box), times the unit vector pointing DIRECTLY ALONG THE PERIMETER of the </w:t>
-      </w:r>
-      <w:proofErr w:type="gramStart"/>
-      <w:r>
-        <w:rPr>
-          <w:rFonts w:eastAsiaTheme="minorEastAsia"/>
-        </w:rPr>
-        <w:t>box.</w:t>
-      </w:r>
-      <w:proofErr w:type="gramEnd"/>
-      <w:r>
-        <w:rPr>
-          <w:rFonts w:eastAsiaTheme="minorEastAsia"/>
-        </w:rPr>
-        <w:t xml:space="preserve"> That is, up the east side it is </w:t>
+        <w:t xml:space="preserve">, for a square box), times the unit vector pointing DIRECTLY ALONG THE PERIMETER of the box. That is, up the east side it is </w:t>
       </w:r>
       <m:oMath>
         <m:acc>
@@ -10648,7 +10772,7 @@
 </file>
 
 <file path=word/numbering.xml><?xml version="1.0" encoding="utf-8"?>
-<w:numbering xmlns:wpc="http://schemas.microsoft.com/office/word/2010/wordprocessingCanvas" xmlns:cx="http://schemas.microsoft.com/office/drawing/2014/chartex" xmlns:cx1="http://schemas.microsoft.com/office/drawing/2015/9/8/chartex" xmlns:cx2="http://schemas.microsoft.com/office/drawing/2015/10/21/chartex" xmlns:cx3="http://schemas.microsoft.com/office/drawing/2016/5/9/chartex" xmlns:cx4="http://schemas.microsoft.com/office/drawing/2016/5/10/chartex" xmlns:cx5="http://schemas.microsoft.com/office/drawing/2016/5/11/chartex" xmlns:cx6="http://schemas.microsoft.com/office/drawing/2016/5/12/chartex" xmlns:cx7="http://schemas.microsoft.com/office/drawing/2016/5/13/chartex" xmlns:cx8="http://schemas.microsoft.com/office/drawing/2016/5/14/chartex" xmlns:mc="http://schemas.openxmlformats.org/markup-compatibility/2006" xmlns:aink="http://schemas.microsoft.com/office/drawing/2016/ink" xmlns:am3d="http://schemas.microsoft.com/office/drawing/2017/model3d" xmlns:o="urn:schemas-microsoft-com:office:office" xmlns:r="http://schemas.openxmlformats.org/officeDocument/2006/relationships" xmlns:m="http://schemas.openxmlformats.org/officeDocument/2006/math" xmlns:v="urn:schemas-microsoft-com:vml" xmlns:wp14="http://schemas.microsoft.com/office/word/2010/wordprocessingDrawing" xmlns:wp="http://schemas.openxmlformats.org/drawingml/2006/wordprocessingDrawing" xmlns:w10="urn:schemas-microsoft-com:office:word" xmlns:w="http://schemas.openxmlformats.org/wordprocessingml/2006/main" xmlns:w14="http://schemas.microsoft.com/office/word/2010/wordml" xmlns:w15="http://schemas.microsoft.com/office/word/2012/wordml" xmlns:w16cex="http://schemas.microsoft.com/office/word/2018/wordml/cex" xmlns:w16cid="http://schemas.microsoft.com/office/word/2016/wordml/cid" xmlns:w16="http://schemas.microsoft.com/office/word/2018/wordml" xmlns:w16sdtdh="http://schemas.microsoft.com/office/word/2020/wordml/sdtdatahash" xmlns:w16se="http://schemas.microsoft.com/office/word/2015/wordml/symex" xmlns:wpg="http://schemas.microsoft.com/office/word/2010/wordprocessingGroup" xmlns:wpi="http://schemas.microsoft.com/office/word/2010/wordprocessingInk" xmlns:wne="http://schemas.microsoft.com/office/word/2006/wordml" xmlns:wps="http://schemas.microsoft.com/office/word/2010/wordprocessingShape" mc:Ignorable="w14 w15 w16se w16cid w16 w16cex w16sdtdh wp14">
+<w:numbering xmlns:wpc="http://schemas.microsoft.com/office/word/2010/wordprocessingCanvas" xmlns:cx="http://schemas.microsoft.com/office/drawing/2014/chartex" xmlns:cx1="http://schemas.microsoft.com/office/drawing/2015/9/8/chartex" xmlns:cx2="http://schemas.microsoft.com/office/drawing/2015/10/21/chartex" xmlns:cx3="http://schemas.microsoft.com/office/drawing/2016/5/9/chartex" xmlns:cx4="http://schemas.microsoft.com/office/drawing/2016/5/10/chartex" xmlns:cx5="http://schemas.microsoft.com/office/drawing/2016/5/11/chartex" xmlns:cx6="http://schemas.microsoft.com/office/drawing/2016/5/12/chartex" xmlns:cx7="http://schemas.microsoft.com/office/drawing/2016/5/13/chartex" xmlns:cx8="http://schemas.microsoft.com/office/drawing/2016/5/14/chartex" xmlns:mc="http://schemas.openxmlformats.org/markup-compatibility/2006" xmlns:aink="http://schemas.microsoft.com/office/drawing/2016/ink" xmlns:am3d="http://schemas.microsoft.com/office/drawing/2017/model3d" xmlns:o="urn:schemas-microsoft-com:office:office" xmlns:r="http://schemas.openxmlformats.org/officeDocument/2006/relationships" xmlns:m="http://schemas.openxmlformats.org/officeDocument/2006/math" xmlns:v="urn:schemas-microsoft-com:vml" xmlns:wp14="http://schemas.microsoft.com/office/word/2010/wordprocessingDrawing" xmlns:wp="http://schemas.openxmlformats.org/drawingml/2006/wordprocessingDrawing" xmlns:w10="urn:schemas-microsoft-com:office:word" xmlns:w="http://schemas.openxmlformats.org/wordprocessingml/2006/main" xmlns:w14="http://schemas.microsoft.com/office/word/2010/wordml" xmlns:w15="http://schemas.microsoft.com/office/word/2012/wordml" xmlns:w16cid="http://schemas.microsoft.com/office/word/2016/wordml/cid" xmlns:w16se="http://schemas.microsoft.com/office/word/2015/wordml/symex" xmlns:wpg="http://schemas.microsoft.com/office/word/2010/wordprocessingGroup" xmlns:wpi="http://schemas.microsoft.com/office/word/2010/wordprocessingInk" xmlns:wne="http://schemas.microsoft.com/office/word/2006/wordml" xmlns:wps="http://schemas.microsoft.com/office/word/2010/wordprocessingShape" mc:Ignorable="w14 w15 w16se w16cid wp14">
   <w:abstractNum w:abstractNumId="0" w15:restartNumberingAfterBreak="0">
     <w:nsid w:val="17583E53"/>
     <w:multiLevelType w:val="hybridMultilevel"/>
@@ -10745,7 +10869,7 @@
 </file>
 
 <file path=word/styles.xml><?xml version="1.0" encoding="utf-8"?>
-<w:styles xmlns:mc="http://schemas.openxmlformats.org/markup-compatibility/2006" xmlns:r="http://schemas.openxmlformats.org/officeDocument/2006/relationships" xmlns:w="http://schemas.openxmlformats.org/wordprocessingml/2006/main" xmlns:w14="http://schemas.microsoft.com/office/word/2010/wordml" xmlns:w15="http://schemas.microsoft.com/office/word/2012/wordml" xmlns:w16cex="http://schemas.microsoft.com/office/word/2018/wordml/cex" xmlns:w16cid="http://schemas.microsoft.com/office/word/2016/wordml/cid" xmlns:w16="http://schemas.microsoft.com/office/word/2018/wordml" xmlns:w16sdtdh="http://schemas.microsoft.com/office/word/2020/wordml/sdtdatahash" xmlns:w16se="http://schemas.microsoft.com/office/word/2015/wordml/symex" mc:Ignorable="w14 w15 w16se w16cid w16 w16cex w16sdtdh">
+<w:styles xmlns:mc="http://schemas.openxmlformats.org/markup-compatibility/2006" xmlns:r="http://schemas.openxmlformats.org/officeDocument/2006/relationships" xmlns:w="http://schemas.openxmlformats.org/wordprocessingml/2006/main" xmlns:w14="http://schemas.microsoft.com/office/word/2010/wordml" xmlns:w15="http://schemas.microsoft.com/office/word/2012/wordml" xmlns:w16cid="http://schemas.microsoft.com/office/word/2016/wordml/cid" xmlns:w16se="http://schemas.microsoft.com/office/word/2015/wordml/symex" mc:Ignorable="w14 w15 w16se w16cid">
   <w:docDefaults>
     <w:rPrDefault>
       <w:rPr>
@@ -10757,7 +10881,7 @@
     </w:rPrDefault>
     <w:pPrDefault/>
   </w:docDefaults>
-  <w:latentStyles w:defLockedState="0" w:defUIPriority="99" w:defSemiHidden="0" w:defUnhideWhenUsed="0" w:defQFormat="0" w:count="376">
+  <w:latentStyles w:defLockedState="0" w:defUIPriority="99" w:defSemiHidden="0" w:defUnhideWhenUsed="0" w:defQFormat="0" w:count="375">
     <w:lsdException w:name="Normal" w:uiPriority="0" w:qFormat="1"/>
     <w:lsdException w:name="heading 1" w:uiPriority="9" w:qFormat="1"/>
     <w:lsdException w:name="heading 2" w:semiHidden="1" w:uiPriority="9" w:unhideWhenUsed="1" w:qFormat="1"/>
@@ -11133,7 +11257,6 @@
     <w:lsdException w:name="Smart Hyperlink" w:semiHidden="1" w:unhideWhenUsed="1"/>
     <w:lsdException w:name="Hashtag" w:semiHidden="1" w:unhideWhenUsed="1"/>
     <w:lsdException w:name="Unresolved Mention" w:semiHidden="1" w:unhideWhenUsed="1"/>
-    <w:lsdException w:name="Smart Link" w:semiHidden="1" w:unhideWhenUsed="1"/>
   </w:latentStyles>
   <w:style w:type="paragraph" w:default="1" w:styleId="Normal">
     <w:name w:val="Normal"/>
@@ -11142,6 +11265,7 @@
   <w:style w:type="character" w:default="1" w:styleId="DefaultParagraphFont">
     <w:name w:val="Default Paragraph Font"/>
     <w:uiPriority w:val="1"/>
+    <w:semiHidden/>
     <w:unhideWhenUsed/>
   </w:style>
   <w:style w:type="table" w:default="1" w:styleId="TableNormal">

</xml_diff>